<commit_message>
<main>: pushing u17 resub finish
</commit_message>
<xml_diff>
--- a/wordWork/Year-2/U17/A1WIP/Unit 17 Assignment 1 Final D resub finish.docx
+++ b/wordWork/Year-2/U17/A1WIP/Unit 17 Assignment 1 Final D resub finish.docx
@@ -1033,7 +1033,7 @@
           <w:r>
             <w:fldChar w:fldCharType="separate"/>
           </w:r>
-          <w:hyperlink w:anchor="_Toc129277357" w:history="1">
+          <w:hyperlink w:anchor="_Toc129699654" w:history="1">
             <w:r>
               <w:rPr>
                 <w:rStyle w:val="Hyperlink"/>
@@ -1060,7 +1060,7 @@
                 <w:noProof/>
                 <w:webHidden/>
               </w:rPr>
-              <w:instrText xml:space="preserve"> PAGEREF _Toc129277357 \h </w:instrText>
+              <w:instrText xml:space="preserve"> PAGEREF _Toc129699654 \h </w:instrText>
             </w:r>
             <w:r>
               <w:rPr>
@@ -1105,7 +1105,7 @@
               <w:lang w:eastAsia="en-GB"/>
             </w:rPr>
           </w:pPr>
-          <w:hyperlink w:anchor="_Toc129277358" w:history="1">
+          <w:hyperlink w:anchor="_Toc129699655" w:history="1">
             <w:r>
               <w:rPr>
                 <w:rStyle w:val="Hyperlink"/>
@@ -1132,7 +1132,7 @@
                 <w:noProof/>
                 <w:webHidden/>
               </w:rPr>
-              <w:instrText xml:space="preserve"> PAGEREF _Toc129277358 \h </w:instrText>
+              <w:instrText xml:space="preserve"> PAGEREF _Toc129699655 \h </w:instrText>
             </w:r>
             <w:r>
               <w:rPr>
@@ -1177,7 +1177,7 @@
               <w:lang w:eastAsia="en-GB"/>
             </w:rPr>
           </w:pPr>
-          <w:hyperlink w:anchor="_Toc129277359" w:history="1">
+          <w:hyperlink w:anchor="_Toc129699656" w:history="1">
             <w:r>
               <w:rPr>
                 <w:rStyle w:val="Hyperlink"/>
@@ -1204,7 +1204,7 @@
                 <w:noProof/>
                 <w:webHidden/>
               </w:rPr>
-              <w:instrText xml:space="preserve"> PAGEREF _Toc129277359 \h </w:instrText>
+              <w:instrText xml:space="preserve"> PAGEREF _Toc129699656 \h </w:instrText>
             </w:r>
             <w:r>
               <w:rPr>
@@ -1249,7 +1249,7 @@
               <w:lang w:eastAsia="en-GB"/>
             </w:rPr>
           </w:pPr>
-          <w:hyperlink w:anchor="_Toc129277360" w:history="1">
+          <w:hyperlink w:anchor="_Toc129699657" w:history="1">
             <w:r>
               <w:rPr>
                 <w:rStyle w:val="Hyperlink"/>
@@ -1276,7 +1276,7 @@
                 <w:noProof/>
                 <w:webHidden/>
               </w:rPr>
-              <w:instrText xml:space="preserve"> PAGEREF _Toc129277360 \h </w:instrText>
+              <w:instrText xml:space="preserve"> PAGEREF _Toc129699657 \h </w:instrText>
             </w:r>
             <w:r>
               <w:rPr>
@@ -1321,7 +1321,7 @@
               <w:lang w:eastAsia="en-GB"/>
             </w:rPr>
           </w:pPr>
-          <w:hyperlink w:anchor="_Toc129277361" w:history="1">
+          <w:hyperlink w:anchor="_Toc129699658" w:history="1">
             <w:r>
               <w:rPr>
                 <w:rStyle w:val="Hyperlink"/>
@@ -1348,7 +1348,7 @@
                 <w:noProof/>
                 <w:webHidden/>
               </w:rPr>
-              <w:instrText xml:space="preserve"> PAGEREF _Toc129277361 \h </w:instrText>
+              <w:instrText xml:space="preserve"> PAGEREF _Toc129699658 \h </w:instrText>
             </w:r>
             <w:r>
               <w:rPr>
@@ -1393,7 +1393,7 @@
               <w:lang w:eastAsia="en-GB"/>
             </w:rPr>
           </w:pPr>
-          <w:hyperlink w:anchor="_Toc129277362" w:history="1">
+          <w:hyperlink w:anchor="_Toc129699659" w:history="1">
             <w:r>
               <w:rPr>
                 <w:rStyle w:val="Hyperlink"/>
@@ -1420,7 +1420,7 @@
                 <w:noProof/>
                 <w:webHidden/>
               </w:rPr>
-              <w:instrText xml:space="preserve"> PAGEREF _Toc129277362 \h </w:instrText>
+              <w:instrText xml:space="preserve"> PAGEREF _Toc129699659 \h </w:instrText>
             </w:r>
             <w:r>
               <w:rPr>
@@ -1465,7 +1465,7 @@
               <w:lang w:eastAsia="en-GB"/>
             </w:rPr>
           </w:pPr>
-          <w:hyperlink w:anchor="_Toc129277363" w:history="1">
+          <w:hyperlink w:anchor="_Toc129699660" w:history="1">
             <w:r>
               <w:rPr>
                 <w:rStyle w:val="Hyperlink"/>
@@ -1492,7 +1492,7 @@
                 <w:noProof/>
                 <w:webHidden/>
               </w:rPr>
-              <w:instrText xml:space="preserve"> PAGEREF _Toc129277363 \h </w:instrText>
+              <w:instrText xml:space="preserve"> PAGEREF _Toc129699660 \h </w:instrText>
             </w:r>
             <w:r>
               <w:rPr>
@@ -1537,7 +1537,7 @@
               <w:lang w:eastAsia="en-GB"/>
             </w:rPr>
           </w:pPr>
-          <w:hyperlink w:anchor="_Toc129277364" w:history="1">
+          <w:hyperlink w:anchor="_Toc129699661" w:history="1">
             <w:r>
               <w:rPr>
                 <w:rStyle w:val="Hyperlink"/>
@@ -1564,7 +1564,7 @@
                 <w:noProof/>
                 <w:webHidden/>
               </w:rPr>
-              <w:instrText xml:space="preserve"> PAGEREF _Toc129277364 \h </w:instrText>
+              <w:instrText xml:space="preserve"> PAGEREF _Toc129699661 \h </w:instrText>
             </w:r>
             <w:r>
               <w:rPr>
@@ -1609,7 +1609,7 @@
               <w:lang w:eastAsia="en-GB"/>
             </w:rPr>
           </w:pPr>
-          <w:hyperlink w:anchor="_Toc129277365" w:history="1">
+          <w:hyperlink w:anchor="_Toc129699662" w:history="1">
             <w:r>
               <w:rPr>
                 <w:rStyle w:val="Hyperlink"/>
@@ -1636,7 +1636,7 @@
                 <w:noProof/>
                 <w:webHidden/>
               </w:rPr>
-              <w:instrText xml:space="preserve"> PAGEREF _Toc129277365 \h </w:instrText>
+              <w:instrText xml:space="preserve"> PAGEREF _Toc129699662 \h </w:instrText>
             </w:r>
             <w:r>
               <w:rPr>
@@ -1681,7 +1681,7 @@
               <w:lang w:eastAsia="en-GB"/>
             </w:rPr>
           </w:pPr>
-          <w:hyperlink w:anchor="_Toc129277366" w:history="1">
+          <w:hyperlink w:anchor="_Toc129699663" w:history="1">
             <w:r>
               <w:rPr>
                 <w:rStyle w:val="Hyperlink"/>
@@ -1708,7 +1708,7 @@
                 <w:noProof/>
                 <w:webHidden/>
               </w:rPr>
-              <w:instrText xml:space="preserve"> PAGEREF _Toc129277366 \h </w:instrText>
+              <w:instrText xml:space="preserve"> PAGEREF _Toc129699663 \h </w:instrText>
             </w:r>
             <w:r>
               <w:rPr>
@@ -1753,7 +1753,7 @@
               <w:lang w:eastAsia="en-GB"/>
             </w:rPr>
           </w:pPr>
-          <w:hyperlink w:anchor="_Toc129277367" w:history="1">
+          <w:hyperlink w:anchor="_Toc129699664" w:history="1">
             <w:r>
               <w:rPr>
                 <w:rStyle w:val="Hyperlink"/>
@@ -1780,7 +1780,7 @@
                 <w:noProof/>
                 <w:webHidden/>
               </w:rPr>
-              <w:instrText xml:space="preserve"> PAGEREF _Toc129277367 \h </w:instrText>
+              <w:instrText xml:space="preserve"> PAGEREF _Toc129699664 \h </w:instrText>
             </w:r>
             <w:r>
               <w:rPr>
@@ -1825,7 +1825,7 @@
               <w:lang w:eastAsia="en-GB"/>
             </w:rPr>
           </w:pPr>
-          <w:hyperlink w:anchor="_Toc129277368" w:history="1">
+          <w:hyperlink w:anchor="_Toc129699665" w:history="1">
             <w:r>
               <w:rPr>
                 <w:rStyle w:val="Hyperlink"/>
@@ -1852,7 +1852,7 @@
                 <w:noProof/>
                 <w:webHidden/>
               </w:rPr>
-              <w:instrText xml:space="preserve"> PAGEREF _Toc129277368 \h </w:instrText>
+              <w:instrText xml:space="preserve"> PAGEREF _Toc129699665 \h </w:instrText>
             </w:r>
             <w:r>
               <w:rPr>
@@ -1897,7 +1897,7 @@
               <w:lang w:eastAsia="en-GB"/>
             </w:rPr>
           </w:pPr>
-          <w:hyperlink w:anchor="_Toc129277369" w:history="1">
+          <w:hyperlink w:anchor="_Toc129699666" w:history="1">
             <w:r>
               <w:rPr>
                 <w:rStyle w:val="Hyperlink"/>
@@ -1924,7 +1924,7 @@
                 <w:noProof/>
                 <w:webHidden/>
               </w:rPr>
-              <w:instrText xml:space="preserve"> PAGEREF _Toc129277369 \h </w:instrText>
+              <w:instrText xml:space="preserve"> PAGEREF _Toc129699666 \h </w:instrText>
             </w:r>
             <w:r>
               <w:rPr>
@@ -1969,7 +1969,7 @@
               <w:lang w:eastAsia="en-GB"/>
             </w:rPr>
           </w:pPr>
-          <w:hyperlink w:anchor="_Toc129277370" w:history="1">
+          <w:hyperlink w:anchor="_Toc129699667" w:history="1">
             <w:r>
               <w:rPr>
                 <w:rStyle w:val="Hyperlink"/>
@@ -1996,7 +1996,7 @@
                 <w:noProof/>
                 <w:webHidden/>
               </w:rPr>
-              <w:instrText xml:space="preserve"> PAGEREF _Toc129277370 \h </w:instrText>
+              <w:instrText xml:space="preserve"> PAGEREF _Toc129699667 \h </w:instrText>
             </w:r>
             <w:r>
               <w:rPr>
@@ -2041,7 +2041,7 @@
               <w:lang w:eastAsia="en-GB"/>
             </w:rPr>
           </w:pPr>
-          <w:hyperlink w:anchor="_Toc129277371" w:history="1">
+          <w:hyperlink w:anchor="_Toc129699668" w:history="1">
             <w:r>
               <w:rPr>
                 <w:rStyle w:val="Hyperlink"/>
@@ -2068,7 +2068,7 @@
                 <w:noProof/>
                 <w:webHidden/>
               </w:rPr>
-              <w:instrText xml:space="preserve"> PAGEREF _Toc129277371 \h </w:instrText>
+              <w:instrText xml:space="preserve"> PAGEREF _Toc129699668 \h </w:instrText>
             </w:r>
             <w:r>
               <w:rPr>
@@ -2088,7 +2088,7 @@
                 <w:noProof/>
                 <w:webHidden/>
               </w:rPr>
-              <w:t>7</w:t>
+              <w:t>8</w:t>
             </w:r>
             <w:r>
               <w:rPr>
@@ -2113,7 +2113,7 @@
               <w:lang w:eastAsia="en-GB"/>
             </w:rPr>
           </w:pPr>
-          <w:hyperlink w:anchor="_Toc129277372" w:history="1">
+          <w:hyperlink w:anchor="_Toc129699669" w:history="1">
             <w:r>
               <w:rPr>
                 <w:rStyle w:val="Hyperlink"/>
@@ -2140,7 +2140,7 @@
                 <w:noProof/>
                 <w:webHidden/>
               </w:rPr>
-              <w:instrText xml:space="preserve"> PAGEREF _Toc129277372 \h </w:instrText>
+              <w:instrText xml:space="preserve"> PAGEREF _Toc129699669 \h </w:instrText>
             </w:r>
             <w:r>
               <w:rPr>
@@ -2185,7 +2185,7 @@
               <w:lang w:eastAsia="en-GB"/>
             </w:rPr>
           </w:pPr>
-          <w:hyperlink w:anchor="_Toc129277373" w:history="1">
+          <w:hyperlink w:anchor="_Toc129699670" w:history="1">
             <w:r>
               <w:rPr>
                 <w:rStyle w:val="Hyperlink"/>
@@ -2212,7 +2212,7 @@
                 <w:noProof/>
                 <w:webHidden/>
               </w:rPr>
-              <w:instrText xml:space="preserve"> PAGEREF _Toc129277373 \h </w:instrText>
+              <w:instrText xml:space="preserve"> PAGEREF _Toc129699670 \h </w:instrText>
             </w:r>
             <w:r>
               <w:rPr>
@@ -2257,7 +2257,7 @@
               <w:lang w:eastAsia="en-GB"/>
             </w:rPr>
           </w:pPr>
-          <w:hyperlink w:anchor="_Toc129277374" w:history="1">
+          <w:hyperlink w:anchor="_Toc129699671" w:history="1">
             <w:r>
               <w:rPr>
                 <w:rStyle w:val="Hyperlink"/>
@@ -2284,7 +2284,7 @@
                 <w:noProof/>
                 <w:webHidden/>
               </w:rPr>
-              <w:instrText xml:space="preserve"> PAGEREF _Toc129277374 \h </w:instrText>
+              <w:instrText xml:space="preserve"> PAGEREF _Toc129699671 \h </w:instrText>
             </w:r>
             <w:r>
               <w:rPr>
@@ -2329,7 +2329,7 @@
               <w:lang w:eastAsia="en-GB"/>
             </w:rPr>
           </w:pPr>
-          <w:hyperlink w:anchor="_Toc129277375" w:history="1">
+          <w:hyperlink w:anchor="_Toc129699672" w:history="1">
             <w:r>
               <w:rPr>
                 <w:rStyle w:val="Hyperlink"/>
@@ -2356,7 +2356,7 @@
                 <w:noProof/>
                 <w:webHidden/>
               </w:rPr>
-              <w:instrText xml:space="preserve"> PAGEREF _Toc129277375 \h </w:instrText>
+              <w:instrText xml:space="preserve"> PAGEREF _Toc129699672 \h </w:instrText>
             </w:r>
             <w:r>
               <w:rPr>
@@ -2401,7 +2401,7 @@
               <w:lang w:eastAsia="en-GB"/>
             </w:rPr>
           </w:pPr>
-          <w:hyperlink w:anchor="_Toc129277376" w:history="1">
+          <w:hyperlink w:anchor="_Toc129699673" w:history="1">
             <w:r>
               <w:rPr>
                 <w:rStyle w:val="Hyperlink"/>
@@ -2428,7 +2428,7 @@
                 <w:noProof/>
                 <w:webHidden/>
               </w:rPr>
-              <w:instrText xml:space="preserve"> PAGEREF _Toc129277376 \h </w:instrText>
+              <w:instrText xml:space="preserve"> PAGEREF _Toc129699673 \h </w:instrText>
             </w:r>
             <w:r>
               <w:rPr>
@@ -2473,7 +2473,7 @@
               <w:lang w:eastAsia="en-GB"/>
             </w:rPr>
           </w:pPr>
-          <w:hyperlink w:anchor="_Toc129277377" w:history="1">
+          <w:hyperlink w:anchor="_Toc129699674" w:history="1">
             <w:r>
               <w:rPr>
                 <w:rStyle w:val="Hyperlink"/>
@@ -2500,7 +2500,7 @@
                 <w:noProof/>
                 <w:webHidden/>
               </w:rPr>
-              <w:instrText xml:space="preserve"> PAGEREF _Toc129277377 \h </w:instrText>
+              <w:instrText xml:space="preserve"> PAGEREF _Toc129699674 \h </w:instrText>
             </w:r>
             <w:r>
               <w:rPr>
@@ -2545,7 +2545,7 @@
               <w:lang w:eastAsia="en-GB"/>
             </w:rPr>
           </w:pPr>
-          <w:hyperlink w:anchor="_Toc129277378" w:history="1">
+          <w:hyperlink w:anchor="_Toc129699675" w:history="1">
             <w:r>
               <w:rPr>
                 <w:rStyle w:val="Hyperlink"/>
@@ -2572,7 +2572,7 @@
                 <w:noProof/>
                 <w:webHidden/>
               </w:rPr>
-              <w:instrText xml:space="preserve"> PAGEREF _Toc129277378 \h </w:instrText>
+              <w:instrText xml:space="preserve"> PAGEREF _Toc129699675 \h </w:instrText>
             </w:r>
             <w:r>
               <w:rPr>
@@ -2617,7 +2617,7 @@
               <w:lang w:eastAsia="en-GB"/>
             </w:rPr>
           </w:pPr>
-          <w:hyperlink w:anchor="_Toc129277379" w:history="1">
+          <w:hyperlink w:anchor="_Toc129699676" w:history="1">
             <w:r>
               <w:rPr>
                 <w:rStyle w:val="Hyperlink"/>
@@ -2644,7 +2644,7 @@
                 <w:noProof/>
                 <w:webHidden/>
               </w:rPr>
-              <w:instrText xml:space="preserve"> PAGEREF _Toc129277379 \h </w:instrText>
+              <w:instrText xml:space="preserve"> PAGEREF _Toc129699676 \h </w:instrText>
             </w:r>
             <w:r>
               <w:rPr>
@@ -2664,7 +2664,7 @@
                 <w:noProof/>
                 <w:webHidden/>
               </w:rPr>
-              <w:t>9</w:t>
+              <w:t>10</w:t>
             </w:r>
             <w:r>
               <w:rPr>
@@ -2689,7 +2689,7 @@
               <w:lang w:eastAsia="en-GB"/>
             </w:rPr>
           </w:pPr>
-          <w:hyperlink w:anchor="_Toc129277380" w:history="1">
+          <w:hyperlink w:anchor="_Toc129699677" w:history="1">
             <w:r>
               <w:rPr>
                 <w:rStyle w:val="Hyperlink"/>
@@ -2716,7 +2716,7 @@
                 <w:noProof/>
                 <w:webHidden/>
               </w:rPr>
-              <w:instrText xml:space="preserve"> PAGEREF _Toc129277380 \h </w:instrText>
+              <w:instrText xml:space="preserve"> PAGEREF _Toc129699677 \h </w:instrText>
             </w:r>
             <w:r>
               <w:rPr>
@@ -2761,7 +2761,7 @@
               <w:lang w:eastAsia="en-GB"/>
             </w:rPr>
           </w:pPr>
-          <w:hyperlink w:anchor="_Toc129277381" w:history="1">
+          <w:hyperlink w:anchor="_Toc129699678" w:history="1">
             <w:r>
               <w:rPr>
                 <w:rStyle w:val="Hyperlink"/>
@@ -2788,7 +2788,7 @@
                 <w:noProof/>
                 <w:webHidden/>
               </w:rPr>
-              <w:instrText xml:space="preserve"> PAGEREF _Toc129277381 \h </w:instrText>
+              <w:instrText xml:space="preserve"> PAGEREF _Toc129699678 \h </w:instrText>
             </w:r>
             <w:r>
               <w:rPr>
@@ -2833,7 +2833,7 @@
               <w:lang w:eastAsia="en-GB"/>
             </w:rPr>
           </w:pPr>
-          <w:hyperlink w:anchor="_Toc129277382" w:history="1">
+          <w:hyperlink w:anchor="_Toc129699679" w:history="1">
             <w:r>
               <w:rPr>
                 <w:rStyle w:val="Hyperlink"/>
@@ -2860,7 +2860,7 @@
                 <w:noProof/>
                 <w:webHidden/>
               </w:rPr>
-              <w:instrText xml:space="preserve"> PAGEREF _Toc129277382 \h </w:instrText>
+              <w:instrText xml:space="preserve"> PAGEREF _Toc129699679 \h </w:instrText>
             </w:r>
             <w:r>
               <w:rPr>
@@ -2905,7 +2905,7 @@
               <w:lang w:eastAsia="en-GB"/>
             </w:rPr>
           </w:pPr>
-          <w:hyperlink w:anchor="_Toc129277383" w:history="1">
+          <w:hyperlink w:anchor="_Toc129699680" w:history="1">
             <w:r>
               <w:rPr>
                 <w:rStyle w:val="Hyperlink"/>
@@ -2932,7 +2932,7 @@
                 <w:noProof/>
                 <w:webHidden/>
               </w:rPr>
-              <w:instrText xml:space="preserve"> PAGEREF _Toc129277383 \h </w:instrText>
+              <w:instrText xml:space="preserve"> PAGEREF _Toc129699680 \h </w:instrText>
             </w:r>
             <w:r>
               <w:rPr>
@@ -2977,7 +2977,7 @@
               <w:lang w:eastAsia="en-GB"/>
             </w:rPr>
           </w:pPr>
-          <w:hyperlink w:anchor="_Toc129277384" w:history="1">
+          <w:hyperlink w:anchor="_Toc129699681" w:history="1">
             <w:r>
               <w:rPr>
                 <w:rStyle w:val="Hyperlink"/>
@@ -3004,7 +3004,7 @@
                 <w:noProof/>
                 <w:webHidden/>
               </w:rPr>
-              <w:instrText xml:space="preserve"> PAGEREF _Toc129277384 \h </w:instrText>
+              <w:instrText xml:space="preserve"> PAGEREF _Toc129699681 \h </w:instrText>
             </w:r>
             <w:r>
               <w:rPr>
@@ -3024,7 +3024,7 @@
                 <w:noProof/>
                 <w:webHidden/>
               </w:rPr>
-              <w:t>14</w:t>
+              <w:t>15</w:t>
             </w:r>
             <w:r>
               <w:rPr>
@@ -3049,7 +3049,7 @@
               <w:lang w:eastAsia="en-GB"/>
             </w:rPr>
           </w:pPr>
-          <w:hyperlink w:anchor="_Toc129277385" w:history="1">
+          <w:hyperlink w:anchor="_Toc129699682" w:history="1">
             <w:r>
               <w:rPr>
                 <w:rStyle w:val="Hyperlink"/>
@@ -3076,7 +3076,7 @@
                 <w:noProof/>
                 <w:webHidden/>
               </w:rPr>
-              <w:instrText xml:space="preserve"> PAGEREF _Toc129277385 \h </w:instrText>
+              <w:instrText xml:space="preserve"> PAGEREF _Toc129699682 \h </w:instrText>
             </w:r>
             <w:r>
               <w:rPr>
@@ -3096,7 +3096,7 @@
                 <w:noProof/>
                 <w:webHidden/>
               </w:rPr>
-              <w:t>14</w:t>
+              <w:t>15</w:t>
             </w:r>
             <w:r>
               <w:rPr>
@@ -3121,7 +3121,7 @@
               <w:lang w:eastAsia="en-GB"/>
             </w:rPr>
           </w:pPr>
-          <w:hyperlink w:anchor="_Toc129277386" w:history="1">
+          <w:hyperlink w:anchor="_Toc129699683" w:history="1">
             <w:r>
               <w:rPr>
                 <w:rStyle w:val="Hyperlink"/>
@@ -3148,7 +3148,7 @@
                 <w:noProof/>
                 <w:webHidden/>
               </w:rPr>
-              <w:instrText xml:space="preserve"> PAGEREF _Toc129277386 \h </w:instrText>
+              <w:instrText xml:space="preserve"> PAGEREF _Toc129699683 \h </w:instrText>
             </w:r>
             <w:r>
               <w:rPr>
@@ -3168,7 +3168,7 @@
                 <w:noProof/>
                 <w:webHidden/>
               </w:rPr>
-              <w:t>15</w:t>
+              <w:t>16</w:t>
             </w:r>
             <w:r>
               <w:rPr>
@@ -3193,7 +3193,7 @@
               <w:lang w:eastAsia="en-GB"/>
             </w:rPr>
           </w:pPr>
-          <w:hyperlink w:anchor="_Toc129277387" w:history="1">
+          <w:hyperlink w:anchor="_Toc129699684" w:history="1">
             <w:r>
               <w:rPr>
                 <w:rStyle w:val="Hyperlink"/>
@@ -3220,7 +3220,7 @@
                 <w:noProof/>
                 <w:webHidden/>
               </w:rPr>
-              <w:instrText xml:space="preserve"> PAGEREF _Toc129277387 \h </w:instrText>
+              <w:instrText xml:space="preserve"> PAGEREF _Toc129699684 \h </w:instrText>
             </w:r>
             <w:r>
               <w:rPr>
@@ -3240,7 +3240,7 @@
                 <w:noProof/>
                 <w:webHidden/>
               </w:rPr>
-              <w:t>15</w:t>
+              <w:t>16</w:t>
             </w:r>
             <w:r>
               <w:rPr>
@@ -3265,7 +3265,7 @@
               <w:lang w:eastAsia="en-GB"/>
             </w:rPr>
           </w:pPr>
-          <w:hyperlink w:anchor="_Toc129277388" w:history="1">
+          <w:hyperlink w:anchor="_Toc129699685" w:history="1">
             <w:r>
               <w:rPr>
                 <w:rStyle w:val="Hyperlink"/>
@@ -3292,7 +3292,7 @@
                 <w:noProof/>
                 <w:webHidden/>
               </w:rPr>
-              <w:instrText xml:space="preserve"> PAGEREF _Toc129277388 \h </w:instrText>
+              <w:instrText xml:space="preserve"> PAGEREF _Toc129699685 \h </w:instrText>
             </w:r>
             <w:r>
               <w:rPr>
@@ -3312,7 +3312,7 @@
                 <w:noProof/>
                 <w:webHidden/>
               </w:rPr>
-              <w:t>15</w:t>
+              <w:t>16</w:t>
             </w:r>
             <w:r>
               <w:rPr>
@@ -3337,7 +3337,7 @@
               <w:lang w:eastAsia="en-GB"/>
             </w:rPr>
           </w:pPr>
-          <w:hyperlink w:anchor="_Toc129277389" w:history="1">
+          <w:hyperlink w:anchor="_Toc129699686" w:history="1">
             <w:r>
               <w:rPr>
                 <w:rStyle w:val="Hyperlink"/>
@@ -3364,7 +3364,7 @@
                 <w:noProof/>
                 <w:webHidden/>
               </w:rPr>
-              <w:instrText xml:space="preserve"> PAGEREF _Toc129277389 \h </w:instrText>
+              <w:instrText xml:space="preserve"> PAGEREF _Toc129699686 \h </w:instrText>
             </w:r>
             <w:r>
               <w:rPr>
@@ -3409,7 +3409,7 @@
               <w:lang w:eastAsia="en-GB"/>
             </w:rPr>
           </w:pPr>
-          <w:hyperlink w:anchor="_Toc129277390" w:history="1">
+          <w:hyperlink w:anchor="_Toc129699687" w:history="1">
             <w:r>
               <w:rPr>
                 <w:rStyle w:val="Hyperlink"/>
@@ -3436,7 +3436,7 @@
                 <w:noProof/>
                 <w:webHidden/>
               </w:rPr>
-              <w:instrText xml:space="preserve"> PAGEREF _Toc129277390 \h </w:instrText>
+              <w:instrText xml:space="preserve"> PAGEREF _Toc129699687 \h </w:instrText>
             </w:r>
             <w:r>
               <w:rPr>
@@ -3456,7 +3456,7 @@
                 <w:noProof/>
                 <w:webHidden/>
               </w:rPr>
-              <w:t>16</w:t>
+              <w:t>17</w:t>
             </w:r>
             <w:r>
               <w:rPr>
@@ -3481,7 +3481,7 @@
               <w:lang w:eastAsia="en-GB"/>
             </w:rPr>
           </w:pPr>
-          <w:hyperlink w:anchor="_Toc129277391" w:history="1">
+          <w:hyperlink w:anchor="_Toc129699688" w:history="1">
             <w:r>
               <w:rPr>
                 <w:rStyle w:val="Hyperlink"/>
@@ -3508,7 +3508,7 @@
                 <w:noProof/>
                 <w:webHidden/>
               </w:rPr>
-              <w:instrText xml:space="preserve"> PAGEREF _Toc129277391 \h </w:instrText>
+              <w:instrText xml:space="preserve"> PAGEREF _Toc129699688 \h </w:instrText>
             </w:r>
             <w:r>
               <w:rPr>
@@ -3528,7 +3528,7 @@
                 <w:noProof/>
                 <w:webHidden/>
               </w:rPr>
-              <w:t>16</w:t>
+              <w:t>17</w:t>
             </w:r>
             <w:r>
               <w:rPr>
@@ -3553,7 +3553,7 @@
               <w:lang w:eastAsia="en-GB"/>
             </w:rPr>
           </w:pPr>
-          <w:hyperlink w:anchor="_Toc129277392" w:history="1">
+          <w:hyperlink w:anchor="_Toc129699689" w:history="1">
             <w:r>
               <w:rPr>
                 <w:rStyle w:val="Hyperlink"/>
@@ -3580,7 +3580,7 @@
                 <w:noProof/>
                 <w:webHidden/>
               </w:rPr>
-              <w:instrText xml:space="preserve"> PAGEREF _Toc129277392 \h </w:instrText>
+              <w:instrText xml:space="preserve"> PAGEREF _Toc129699689 \h </w:instrText>
             </w:r>
             <w:r>
               <w:rPr>
@@ -3600,7 +3600,7 @@
                 <w:noProof/>
                 <w:webHidden/>
               </w:rPr>
-              <w:t>16</w:t>
+              <w:t>17</w:t>
             </w:r>
             <w:r>
               <w:rPr>
@@ -3625,7 +3625,7 @@
               <w:lang w:eastAsia="en-GB"/>
             </w:rPr>
           </w:pPr>
-          <w:hyperlink w:anchor="_Toc129277393" w:history="1">
+          <w:hyperlink w:anchor="_Toc129699690" w:history="1">
             <w:r>
               <w:rPr>
                 <w:rStyle w:val="Hyperlink"/>
@@ -3652,7 +3652,7 @@
                 <w:noProof/>
                 <w:webHidden/>
               </w:rPr>
-              <w:instrText xml:space="preserve"> PAGEREF _Toc129277393 \h </w:instrText>
+              <w:instrText xml:space="preserve"> PAGEREF _Toc129699690 \h </w:instrText>
             </w:r>
             <w:r>
               <w:rPr>
@@ -3672,7 +3672,7 @@
                 <w:noProof/>
                 <w:webHidden/>
               </w:rPr>
-              <w:t>16</w:t>
+              <w:t>17</w:t>
             </w:r>
             <w:r>
               <w:rPr>
@@ -3697,7 +3697,7 @@
               <w:lang w:eastAsia="en-GB"/>
             </w:rPr>
           </w:pPr>
-          <w:hyperlink w:anchor="_Toc129277394" w:history="1">
+          <w:hyperlink w:anchor="_Toc129699691" w:history="1">
             <w:r>
               <w:rPr>
                 <w:rStyle w:val="Hyperlink"/>
@@ -3724,7 +3724,7 @@
                 <w:noProof/>
                 <w:webHidden/>
               </w:rPr>
-              <w:instrText xml:space="preserve"> PAGEREF _Toc129277394 \h </w:instrText>
+              <w:instrText xml:space="preserve"> PAGEREF _Toc129699691 \h </w:instrText>
             </w:r>
             <w:r>
               <w:rPr>
@@ -3744,7 +3744,7 @@
                 <w:noProof/>
                 <w:webHidden/>
               </w:rPr>
-              <w:t>16</w:t>
+              <w:t>17</w:t>
             </w:r>
             <w:r>
               <w:rPr>
@@ -3776,7 +3776,7 @@
       <w:pPr>
         <w:pStyle w:val="Heading1"/>
       </w:pPr>
-      <w:bookmarkStart w:id="0" w:name="_Toc129277357"/>
+      <w:bookmarkStart w:id="0" w:name="_Toc129699654"/>
       <w:r>
         <w:lastRenderedPageBreak/>
         <w:t>Introduction</w:t>
@@ -3801,7 +3801,7 @@
       <w:pPr>
         <w:pStyle w:val="Heading1"/>
       </w:pPr>
-      <w:bookmarkStart w:id="1" w:name="_Toc129277358"/>
+      <w:bookmarkStart w:id="1" w:name="_Toc129699655"/>
       <w:r>
         <w:t>Purpose of digital graphics</w:t>
       </w:r>
@@ -3851,7 +3851,7 @@
       <w:pPr>
         <w:pStyle w:val="Heading2"/>
       </w:pPr>
-      <w:bookmarkStart w:id="2" w:name="_Toc129277359"/>
+      <w:bookmarkStart w:id="2" w:name="_Toc129699656"/>
       <w:r>
         <w:rPr>
           <w:rStyle w:val="Heading2Char"/>
@@ -3878,7 +3878,7 @@
       <w:pPr>
         <w:pStyle w:val="Heading2"/>
       </w:pPr>
-      <w:bookmarkStart w:id="3" w:name="_Toc129277360"/>
+      <w:bookmarkStart w:id="3" w:name="_Toc129699657"/>
       <w:r>
         <w:rPr>
           <w:rStyle w:val="Heading2Char"/>
@@ -3902,7 +3902,7 @@
       <w:pPr>
         <w:pStyle w:val="Heading2"/>
       </w:pPr>
-      <w:bookmarkStart w:id="4" w:name="_Toc129277361"/>
+      <w:bookmarkStart w:id="4" w:name="_Toc129699658"/>
       <w:r>
         <w:t>Promotion</w:t>
       </w:r>
@@ -3917,7 +3917,7 @@
       <w:pPr>
         <w:pStyle w:val="Heading2"/>
       </w:pPr>
-      <w:bookmarkStart w:id="5" w:name="_Toc129277362"/>
+      <w:bookmarkStart w:id="5" w:name="_Toc129699659"/>
       <w:r>
         <w:t>Advertisement</w:t>
       </w:r>
@@ -3938,7 +3938,7 @@
       <w:pPr>
         <w:pStyle w:val="Heading2"/>
       </w:pPr>
-      <w:bookmarkStart w:id="6" w:name="_Toc129277363"/>
+      <w:bookmarkStart w:id="6" w:name="_Toc129699660"/>
       <w:r>
         <w:lastRenderedPageBreak/>
         <w:t>Entertainment</w:t>
@@ -3954,7 +3954,7 @@
       <w:pPr>
         <w:pStyle w:val="Heading1"/>
       </w:pPr>
-      <w:bookmarkStart w:id="7" w:name="_Toc129277364"/>
+      <w:bookmarkStart w:id="7" w:name="_Toc129699661"/>
       <w:r>
         <w:t>Legal requirements of digital graphics</w:t>
       </w:r>
@@ -4148,7 +4148,7 @@
       <w:pPr>
         <w:pStyle w:val="Heading1"/>
       </w:pPr>
-      <w:bookmarkStart w:id="8" w:name="_Toc129277365"/>
+      <w:bookmarkStart w:id="8" w:name="_Toc129699662"/>
       <w:r>
         <w:lastRenderedPageBreak/>
         <w:t>Digital graphics</w:t>
@@ -4167,7 +4167,7 @@
       <w:pPr>
         <w:pStyle w:val="Heading2"/>
       </w:pPr>
-      <w:bookmarkStart w:id="9" w:name="_Toc129277366"/>
+      <w:bookmarkStart w:id="9" w:name="_Toc129699663"/>
       <w:r>
         <w:t>Raster</w:t>
       </w:r>
@@ -4300,7 +4300,7 @@
       <w:pPr>
         <w:pStyle w:val="Heading3"/>
       </w:pPr>
-      <w:bookmarkStart w:id="10" w:name="_Toc129277367"/>
+      <w:bookmarkStart w:id="10" w:name="_Toc129699664"/>
       <w:r>
         <w:t>Applications</w:t>
       </w:r>
@@ -4337,7 +4337,7 @@
       <w:pPr>
         <w:pStyle w:val="Heading2"/>
       </w:pPr>
-      <w:bookmarkStart w:id="11" w:name="_Toc129277368"/>
+      <w:bookmarkStart w:id="11" w:name="_Toc129699665"/>
       <w:r>
         <w:t>Vector</w:t>
       </w:r>
@@ -4440,7 +4440,7 @@
       <w:pPr>
         <w:pStyle w:val="Heading3"/>
       </w:pPr>
-      <w:bookmarkStart w:id="12" w:name="_Toc129277369"/>
+      <w:bookmarkStart w:id="12" w:name="_Toc129699666"/>
       <w:r>
         <w:t>Applications</w:t>
       </w:r>
@@ -4479,7 +4479,7 @@
       <w:pPr>
         <w:pStyle w:val="Heading2"/>
       </w:pPr>
-      <w:bookmarkStart w:id="13" w:name="_Toc129277370"/>
+      <w:bookmarkStart w:id="13" w:name="_Toc129699667"/>
       <w:r>
         <w:t>Principles of 3D images</w:t>
       </w:r>
@@ -4541,7 +4541,7 @@
       <w:pPr>
         <w:pStyle w:val="Heading3"/>
       </w:pPr>
-      <w:bookmarkStart w:id="14" w:name="_Toc129277371"/>
+      <w:bookmarkStart w:id="14" w:name="_Toc129699668"/>
       <w:r>
         <w:t xml:space="preserve">Applications of 3D </w:t>
       </w:r>
@@ -4567,7 +4567,7 @@
       <w:pPr>
         <w:pStyle w:val="Heading2"/>
       </w:pPr>
-      <w:bookmarkStart w:id="15" w:name="_Toc129277372"/>
+      <w:bookmarkStart w:id="15" w:name="_Toc129699669"/>
       <w:r>
         <w:t xml:space="preserve">Impact of </w:t>
       </w:r>
@@ -4588,7 +4588,7 @@
       <w:pPr>
         <w:pStyle w:val="Heading3"/>
       </w:pPr>
-      <w:bookmarkStart w:id="16" w:name="_Toc129277373"/>
+      <w:bookmarkStart w:id="16" w:name="_Toc129699670"/>
       <w:r>
         <w:t>Dimensions</w:t>
       </w:r>
@@ -4603,7 +4603,7 @@
       <w:pPr>
         <w:pStyle w:val="Heading3"/>
       </w:pPr>
-      <w:bookmarkStart w:id="17" w:name="_Toc129277374"/>
+      <w:bookmarkStart w:id="17" w:name="_Toc129699671"/>
       <w:r>
         <w:t>Scalability</w:t>
       </w:r>
@@ -4622,7 +4622,7 @@
       <w:pPr>
         <w:pStyle w:val="Heading3"/>
       </w:pPr>
-      <w:bookmarkStart w:id="18" w:name="_Toc129277375"/>
+      <w:bookmarkStart w:id="18" w:name="_Toc129699672"/>
       <w:r>
         <w:t>Colour management</w:t>
       </w:r>
@@ -4640,7 +4640,7 @@
       <w:pPr>
         <w:pStyle w:val="Heading3"/>
       </w:pPr>
-      <w:bookmarkStart w:id="19" w:name="_Toc129277376"/>
+      <w:bookmarkStart w:id="19" w:name="_Toc129699673"/>
       <w:r>
         <w:t>Rasterising</w:t>
       </w:r>
@@ -4655,7 +4655,7 @@
       <w:pPr>
         <w:pStyle w:val="Heading3"/>
       </w:pPr>
-      <w:bookmarkStart w:id="20" w:name="_Toc129277377"/>
+      <w:bookmarkStart w:id="20" w:name="_Toc129699674"/>
       <w:r>
         <w:t>Quantisation</w:t>
       </w:r>
@@ -4676,7 +4676,7 @@
       <w:pPr>
         <w:pStyle w:val="Heading3"/>
       </w:pPr>
-      <w:bookmarkStart w:id="21" w:name="_Toc129277378"/>
+      <w:bookmarkStart w:id="21" w:name="_Toc129699675"/>
       <w:r>
         <w:t>Anti-aliasing</w:t>
       </w:r>
@@ -4694,7 +4694,7 @@
       <w:pPr>
         <w:pStyle w:val="Heading3"/>
       </w:pPr>
-      <w:bookmarkStart w:id="22" w:name="_Toc129277379"/>
+      <w:bookmarkStart w:id="22" w:name="_Toc129699676"/>
       <w:r>
         <w:lastRenderedPageBreak/>
         <w:t>Evaluation</w:t>
@@ -5003,7 +5003,7 @@
       <w:pPr>
         <w:pStyle w:val="Heading1"/>
       </w:pPr>
-      <w:bookmarkStart w:id="23" w:name="_Toc129277380"/>
+      <w:bookmarkStart w:id="23" w:name="_Toc129699677"/>
       <w:r>
         <w:t>Hardware</w:t>
       </w:r>
@@ -5018,7 +5018,7 @@
       <w:pPr>
         <w:pStyle w:val="Heading2"/>
       </w:pPr>
-      <w:bookmarkStart w:id="24" w:name="_Toc129277381"/>
+      <w:bookmarkStart w:id="24" w:name="_Toc129699678"/>
       <w:r>
         <w:t>Capture</w:t>
       </w:r>
@@ -5120,7 +5120,7 @@
       <w:pPr>
         <w:pStyle w:val="Heading2"/>
       </w:pPr>
-      <w:bookmarkStart w:id="25" w:name="_Toc129277382"/>
+      <w:bookmarkStart w:id="25" w:name="_Toc129699679"/>
       <w:r>
         <w:t>Graphics card</w:t>
       </w:r>
@@ -5183,7 +5183,7 @@
       <w:pPr>
         <w:pStyle w:val="Heading2"/>
       </w:pPr>
-      <w:bookmarkStart w:id="26" w:name="_Toc129277383"/>
+      <w:bookmarkStart w:id="26" w:name="_Toc129699680"/>
       <w:r>
         <w:t>Output</w:t>
       </w:r>
@@ -5252,7 +5252,7 @@
       <w:pPr>
         <w:pStyle w:val="Heading1"/>
       </w:pPr>
-      <w:bookmarkStart w:id="27" w:name="_Toc129277384"/>
+      <w:bookmarkStart w:id="27" w:name="_Toc129699681"/>
       <w:r>
         <w:t>Software</w:t>
       </w:r>
@@ -5262,7 +5262,7 @@
       <w:pPr>
         <w:pStyle w:val="Heading2"/>
       </w:pPr>
-      <w:bookmarkStart w:id="28" w:name="_Toc129277385"/>
+      <w:bookmarkStart w:id="28" w:name="_Toc129699682"/>
       <w:r>
         <w:t>Applications for manipulating graphics</w:t>
       </w:r>
@@ -5391,7 +5391,7 @@
       <w:pPr>
         <w:pStyle w:val="Heading1"/>
       </w:pPr>
-      <w:bookmarkStart w:id="29" w:name="_Toc129277386"/>
+      <w:bookmarkStart w:id="29" w:name="_Toc129699683"/>
       <w:r>
         <w:t>I</w:t>
       </w:r>
@@ -5409,7 +5409,7 @@
       <w:pPr>
         <w:pStyle w:val="Heading2"/>
       </w:pPr>
-      <w:bookmarkStart w:id="30" w:name="_Toc129277387"/>
+      <w:bookmarkStart w:id="30" w:name="_Toc129699684"/>
       <w:r>
         <w:t>Export Ratios</w:t>
       </w:r>
@@ -5430,7 +5430,7 @@
       <w:pPr>
         <w:pStyle w:val="Heading2"/>
       </w:pPr>
-      <w:bookmarkStart w:id="31" w:name="_Toc129277388"/>
+      <w:bookmarkStart w:id="31" w:name="_Toc129699685"/>
       <w:r>
         <w:t>Compression</w:t>
       </w:r>
@@ -5459,7 +5459,7 @@
       <w:pPr>
         <w:pStyle w:val="Heading2"/>
       </w:pPr>
-      <w:bookmarkStart w:id="32" w:name="_Toc129277389"/>
+      <w:bookmarkStart w:id="32" w:name="_Toc129699686"/>
       <w:r>
         <w:t>Channels</w:t>
       </w:r>
@@ -5481,7 +5481,7 @@
       <w:pPr>
         <w:pStyle w:val="Heading2"/>
       </w:pPr>
-      <w:bookmarkStart w:id="33" w:name="_Toc129277390"/>
+      <w:bookmarkStart w:id="33" w:name="_Toc129699687"/>
       <w:r>
         <w:t>File Format</w:t>
       </w:r>
@@ -5507,7 +5507,7 @@
       <w:pPr>
         <w:pStyle w:val="Heading2"/>
       </w:pPr>
-      <w:bookmarkStart w:id="34" w:name="_Toc129277391"/>
+      <w:bookmarkStart w:id="34" w:name="_Toc129699688"/>
       <w:r>
         <w:t>Proofing</w:t>
       </w:r>
@@ -5525,7 +5525,7 @@
       <w:pPr>
         <w:pStyle w:val="Heading2"/>
       </w:pPr>
-      <w:bookmarkStart w:id="35" w:name="_Toc129277392"/>
+      <w:bookmarkStart w:id="35" w:name="_Toc129699689"/>
       <w:r>
         <w:t>Combining raster and vector graphics</w:t>
       </w:r>
@@ -5546,7 +5546,7 @@
       <w:pPr>
         <w:pStyle w:val="Heading2"/>
       </w:pPr>
-      <w:bookmarkStart w:id="36" w:name="_Toc129277393"/>
+      <w:bookmarkStart w:id="36" w:name="_Toc129699690"/>
       <w:r>
         <w:t>Image manipulation techniques</w:t>
       </w:r>
@@ -5564,7 +5564,7 @@
       <w:pPr>
         <w:pStyle w:val="Heading2"/>
       </w:pPr>
-      <w:bookmarkStart w:id="37" w:name="_Toc129277394"/>
+      <w:bookmarkStart w:id="37" w:name="_Toc129699691"/>
       <w:r>
         <w:t>Evaluation</w:t>
       </w:r>

</xml_diff>